<commit_message>
Initial commit on psychic powers panel
</commit_message>
<xml_diff>
--- a/documentation/Interim Report/InterimReport.docx
+++ b/documentation/Interim Report/InterimReport.docx
@@ -1435,12 +1435,6 @@
         <w:lastRenderedPageBreak/>
         <w:t>Aims and Objectives</w:t>
       </w:r>
-      <w:r>
-        <w:t xml:space="preserve"> </w:t>
-      </w:r>
-      <w:r>
-        <w:t>300-400</w:t>
-      </w:r>
       <w:bookmarkEnd w:id="0"/>
     </w:p>
     <w:p>
@@ -1679,16 +1673,7 @@
       <w:bookmarkStart w:id="2" w:name="_Toc57897982"/>
       <w:r>
         <w:lastRenderedPageBreak/>
-        <w:t xml:space="preserve">Literature Review </w:t>
-      </w:r>
-      <w:r>
-        <w:t>7</w:t>
-      </w:r>
-      <w:r>
-        <w:t>50-</w:t>
-      </w:r>
-      <w:r>
-        <w:t>1,000</w:t>
+        <w:t>Literature Review</w:t>
       </w:r>
       <w:bookmarkEnd w:id="2"/>
     </w:p>
@@ -1997,15 +1982,7 @@
         <w:t>“</w:t>
       </w:r>
       <w:r>
-        <w:t xml:space="preserve">In the past, JavaScript errors inside components used to corrupt </w:t>
-      </w:r>
-      <w:proofErr w:type="spellStart"/>
-      <w:r>
-        <w:t>React’s</w:t>
-      </w:r>
-      <w:proofErr w:type="spellEnd"/>
-      <w:r>
-        <w:t xml:space="preserve"> internal state and cause it to emit cryptic errors on next renders</w:t>
+        <w:t>In the past, JavaScript errors inside components used to corrupt React’s internal state and cause it to emit cryptic errors on next renders</w:t>
       </w:r>
       <w:r>
         <w:t>”. These errors were unrecoverable since there was no mechanism for catching an error outside of the component itself that emitted it.</w:t>
@@ -2059,16 +2036,11 @@
       <w:r>
         <w:t xml:space="preserve">, another is especially notable: the </w:t>
       </w:r>
-      <w:proofErr w:type="spellStart"/>
       <w:r>
         <w:t>S</w:t>
       </w:r>
       <w:r>
-        <w:t>equelize</w:t>
-      </w:r>
-      <w:proofErr w:type="spellEnd"/>
-      <w:r>
-        <w:t xml:space="preserve"> documentation [2]</w:t>
+        <w:t>equelize documentation [2]</w:t>
       </w:r>
       <w:r>
         <w:t>. The documentation outlines how to create models that represent the database entries so we can pull them straight into objects. Understanding how to do this properly is important to enforce relations in the database</w:t>
@@ -2077,15 +2049,7 @@
         <w:t>.</w:t>
       </w:r>
       <w:r>
-        <w:t xml:space="preserve"> Also, very useful is the description of how to query the database for objects. </w:t>
-      </w:r>
-      <w:proofErr w:type="spellStart"/>
-      <w:r>
-        <w:t>Sequelize</w:t>
-      </w:r>
-      <w:proofErr w:type="spellEnd"/>
-      <w:r>
-        <w:t xml:space="preserve"> allows us to query by attributes, instead of directly producing SQL.</w:t>
+        <w:t xml:space="preserve"> Also, very useful is the description of how to query the database for objects. Sequelize allows us to query by attributes, instead of directly producing SQL.</w:t>
       </w:r>
       <w:r>
         <w:t xml:space="preserve"> Therefore, knowing how to get as much power out of this feature </w:t>
@@ -2169,15 +2133,7 @@
         <w:t>store</w:t>
       </w:r>
       <w:r>
-        <w:t xml:space="preserve"> and manipulated), choosing the right ones could have notable performance impacts. </w:t>
-      </w:r>
-      <w:proofErr w:type="gramStart"/>
-      <w:r>
-        <w:t>Understanding</w:t>
-      </w:r>
-      <w:proofErr w:type="gramEnd"/>
-      <w:r>
-        <w:t xml:space="preserve"> which is faster and when, together with their other advantages, will allow me to make that optimization at a later date.</w:t>
+        <w:t xml:space="preserve"> and manipulated), choosing the right ones could have notable performance impacts. Understanding which is faster and when, together with their other advantages, will allow me to make that optimization at a later date.</w:t>
       </w:r>
       <w:r>
         <w:t xml:space="preserve"> Another [6] ranks 7 UI libraries for react. A UI library may be needed to deliver a quality UX without re-inventing the wheel.</w:t>
@@ -2242,15 +2198,7 @@
         <w:t xml:space="preserve"> Another similar tool for D&amp;D</w:t>
       </w:r>
       <w:r>
-        <w:t xml:space="preserve"> is the character creator by </w:t>
-      </w:r>
-      <w:proofErr w:type="spellStart"/>
-      <w:r>
-        <w:t>NineTail</w:t>
-      </w:r>
-      <w:proofErr w:type="spellEnd"/>
-      <w:r>
-        <w:t xml:space="preserve"> [8]. This is much more in-depth than reroll, featuring the full rules and always enforcing them. The UI, however, is extremely basic</w:t>
+        <w:t xml:space="preserve"> is the character creator by NineTail [8]. This is much more in-depth than reroll, featuring the full rules and always enforcing them. The UI, however, is extremely basic</w:t>
       </w:r>
       <w:r>
         <w:t xml:space="preserve">, (as </w:t>
@@ -2448,15 +2396,7 @@
                           <w:txbxContent>
                             <w:p>
                               <w:r>
-                                <w:t xml:space="preserve">Figure 1 (above): </w:t>
-                              </w:r>
-                              <w:proofErr w:type="spellStart"/>
-                              <w:r>
-                                <w:t>NineTails</w:t>
-                              </w:r>
-                              <w:proofErr w:type="spellEnd"/>
-                              <w:r>
-                                <w:t xml:space="preserve"> [8] Character Creator. Below is simply a larger array of radio buttons for further options</w:t>
+                                <w:t>Figure 1 (above): NineTails [8] Character Creator. Below is simply a larger array of radio buttons for further options</w:t>
                               </w:r>
                             </w:p>
                           </w:txbxContent>
@@ -2532,15 +2472,7 @@
                           <w:txbxContent>
                             <w:p>
                               <w:r>
-                                <w:t xml:space="preserve">Figure 3 (right): </w:t>
-                              </w:r>
-                              <w:proofErr w:type="spellStart"/>
-                              <w:r>
-                                <w:t>Attrbiutes</w:t>
-                              </w:r>
-                              <w:proofErr w:type="spellEnd"/>
-                              <w:r>
-                                <w:t xml:space="preserve"> page for Reroll Character Creator [7]</w:t>
+                                <w:t>Figure 3 (right): Attrbiutes page for Reroll Character Creator [7]</w:t>
                               </w:r>
                             </w:p>
                           </w:txbxContent>
@@ -2667,12 +2599,6 @@
       <w:r>
         <w:t>, Specification and Design</w:t>
       </w:r>
-      <w:r>
-        <w:t xml:space="preserve"> </w:t>
-      </w:r>
-      <w:r>
-        <w:t>750-1,000</w:t>
-      </w:r>
       <w:bookmarkEnd w:id="6"/>
     </w:p>
     <w:p>
@@ -3129,55 +3055,23 @@
     </w:p>
     <w:p>
       <w:r>
-        <w:t xml:space="preserve">A </w:t>
-      </w:r>
-      <w:proofErr w:type="spellStart"/>
-      <w:r>
-        <w:t>MySql</w:t>
-      </w:r>
-      <w:proofErr w:type="spellEnd"/>
-      <w:r>
-        <w:t xml:space="preserve"> database will be used to store game objects and user data. A separate schema is to be used for each of these</w:t>
+        <w:t>A MySql database will be used to store game objects and user data. A separate schema is to be used for each of these</w:t>
       </w:r>
       <w:r>
         <w:t>. MySQL is chosen because it is very standard, while also allowing the storage of JSON content in table cells. This is most useful for storing lists and JSON rulesets directly in database cells.</w:t>
       </w:r>
       <w:r>
-        <w:t xml:space="preserve"> </w:t>
-      </w:r>
-      <w:proofErr w:type="spellStart"/>
-      <w:r>
-        <w:t>Sequelize</w:t>
-      </w:r>
-      <w:proofErr w:type="spellEnd"/>
-      <w:r>
-        <w:t xml:space="preserve"> will be used to interface with the database. </w:t>
-      </w:r>
-      <w:r>
-        <w:t>From the docs: “</w:t>
-      </w:r>
-      <w:proofErr w:type="spellStart"/>
-      <w:r>
-        <w:t>Sequelize</w:t>
-      </w:r>
-      <w:proofErr w:type="spellEnd"/>
-      <w:r>
-        <w:t xml:space="preserve"> is a promise-based Node.js ORM for [various database providers]”. Promises are a mechanism of asynchronous execution in JavaScript. An ORM is an object-relational mapping which allows us to represent entities/rows in a database, </w:t>
+        <w:t xml:space="preserve"> Sequelize will be used to interface with the database. </w:t>
+      </w:r>
+      <w:r>
+        <w:t xml:space="preserve">From the docs: “Sequelize is a promise-based Node.js ORM for [various database providers]”. Promises are a mechanism of asynchronous execution in JavaScript. An ORM is an object-relational mapping which allows us to represent entities/rows in a database, </w:t>
       </w:r>
       <w:r>
         <w:lastRenderedPageBreak/>
         <w:t>as objects in code.</w:t>
       </w:r>
       <w:r>
-        <w:t xml:space="preserve"> So </w:t>
-      </w:r>
-      <w:proofErr w:type="spellStart"/>
-      <w:r>
-        <w:t>Sequelize</w:t>
-      </w:r>
-      <w:proofErr w:type="spellEnd"/>
-      <w:r>
-        <w:t xml:space="preserve"> lets us perform asynchronous requests to the database, and store results as JavaScript objects based on defined models.</w:t>
+        <w:t xml:space="preserve"> So Sequelize lets us perform asynchronous requests to the database, and store results as JavaScript objects based on defined models.</w:t>
       </w:r>
       <w:r>
         <w:t xml:space="preserve"> This makes handling, manipulating, and rendering this data much more straightforward.</w:t>
@@ -3185,15 +3079,7 @@
     </w:p>
     <w:p>
       <w:r>
-        <w:t xml:space="preserve">The architecture can be seen laid out in figure 4. The Node.js server acts as a middleman between the clients and databases via HTTP requests and the </w:t>
-      </w:r>
-      <w:proofErr w:type="spellStart"/>
-      <w:r>
-        <w:t>Sequelize</w:t>
-      </w:r>
-      <w:proofErr w:type="spellEnd"/>
-      <w:r>
-        <w:t xml:space="preserve"> connector.</w:t>
+        <w:t>The architecture can be seen laid out in figure 4. The Node.js server acts as a middleman between the clients and databases via HTTP requests and the Sequelize connector.</w:t>
       </w:r>
     </w:p>
     <w:p>
@@ -3559,10 +3445,7 @@
       <w:bookmarkStart w:id="11" w:name="_Toc57897991"/>
       <w:r>
         <w:lastRenderedPageBreak/>
-        <w:t xml:space="preserve">Planning </w:t>
-      </w:r>
-      <w:r>
-        <w:t>400-600</w:t>
+        <w:t>Planning</w:t>
       </w:r>
       <w:bookmarkEnd w:id="11"/>
     </w:p>
@@ -4110,11 +3993,11 @@
         <w:br w:type="page"/>
       </w:r>
     </w:p>
+    <w:bookmarkStart w:id="16" w:name="_Toc57897996"/>
     <w:p>
       <w:pPr>
         <w:pStyle w:val="Heading1"/>
       </w:pPr>
-      <w:bookmarkStart w:id="16" w:name="_Toc57897996"/>
       <w:r>
         <w:rPr>
           <w:noProof/>
@@ -4275,34 +4158,15 @@
         <w:t xml:space="preserve"> </w:t>
       </w:r>
       <w:r>
-        <w:t xml:space="preserve">aptitude that a hero has, one that grants them certain benefits </w:t>
-      </w:r>
-      <w:r>
-        <w:t>in play</w:t>
-      </w:r>
-      <w:r>
-        <w:t xml:space="preserve">”. </w:t>
-      </w:r>
-      <w:proofErr w:type="gramStart"/>
-      <w:r>
-        <w:t>Generally</w:t>
-      </w:r>
-      <w:proofErr w:type="gramEnd"/>
-      <w:r>
-        <w:t xml:space="preserve"> foci include the learning of 1 skill plus two more complicated ability</w:t>
-      </w:r>
-    </w:p>
-    <w:p>
-      <w:r>
-        <w:t xml:space="preserve">React.js – An open source </w:t>
-      </w:r>
-      <w:proofErr w:type="spellStart"/>
-      <w:r>
-        <w:t>Javascript</w:t>
-      </w:r>
-      <w:proofErr w:type="spellEnd"/>
-      <w:r>
-        <w:t xml:space="preserve"> library developed by Facebook for UI and front-end development</w:t>
+        <w:t>aptitude that a hero has, one that grants them certain benefits in play</w:t>
+      </w:r>
+      <w:r>
+        <w:t>”. Generally foci include the learning of 1 skill plus two more complicated ability</w:t>
+      </w:r>
+    </w:p>
+    <w:p>
+      <w:r>
+        <w:t>React.js – An open source Javascript library developed by Facebook for UI and front-end development</w:t>
       </w:r>
       <w:r>
         <w:t>.</w:t>
@@ -4356,15 +4220,7 @@
         <w:t>1</w:t>
       </w:r>
       <w:r>
-        <w:t xml:space="preserve">] React.js </w:t>
-      </w:r>
-      <w:proofErr w:type="spellStart"/>
-      <w:r>
-        <w:t>Docuemntation</w:t>
-      </w:r>
-      <w:proofErr w:type="spellEnd"/>
-      <w:r>
-        <w:t xml:space="preserve"> (by Facebook) -</w:t>
+        <w:t>] React.js Docuemntation (by Facebook) -</w:t>
       </w:r>
       <w:r>
         <w:t xml:space="preserve"> </w:t>
@@ -4449,15 +4305,7 @@
     </w:p>
     <w:p>
       <w:r>
-        <w:t xml:space="preserve">[2] </w:t>
-      </w:r>
-      <w:proofErr w:type="spellStart"/>
-      <w:r>
-        <w:t>Sequelize</w:t>
-      </w:r>
-      <w:proofErr w:type="spellEnd"/>
-      <w:r>
-        <w:t xml:space="preserve"> Documentation - </w:t>
+        <w:t xml:space="preserve">[2] Sequelize Documentation - </w:t>
       </w:r>
       <w:hyperlink r:id="rId22" w:history="1">
         <w:r>
@@ -4490,23 +4338,7 @@
         <w:t>3</w:t>
       </w:r>
       <w:r>
-        <w:t xml:space="preserve">] I. </w:t>
-      </w:r>
-      <w:proofErr w:type="spellStart"/>
-      <w:r>
-        <w:t>Ndaw</w:t>
-      </w:r>
-      <w:proofErr w:type="spellEnd"/>
-      <w:r>
-        <w:t xml:space="preserve">, How to Build a </w:t>
-      </w:r>
-      <w:proofErr w:type="spellStart"/>
-      <w:r>
-        <w:t>Todo</w:t>
-      </w:r>
-      <w:proofErr w:type="spellEnd"/>
-      <w:r>
-        <w:t xml:space="preserve"> App with React, Typescript, NodeJS, and MongoDB (tutorial) - </w:t>
+        <w:t xml:space="preserve">] I. Ndaw, How to Build a Todo App with React, Typescript, NodeJS, and MongoDB (tutorial) - </w:t>
       </w:r>
       <w:hyperlink r:id="rId23" w:history="1">
         <w:r>
@@ -4539,23 +4371,7 @@
       </w:pPr>
       <w:r>
         <w:lastRenderedPageBreak/>
-        <w:t xml:space="preserve">[4] B. </w:t>
-      </w:r>
-      <w:proofErr w:type="spellStart"/>
-      <w:r>
-        <w:t>Bachina</w:t>
-      </w:r>
-      <w:proofErr w:type="spellEnd"/>
-      <w:r>
-        <w:t xml:space="preserve">, </w:t>
-      </w:r>
-      <w:proofErr w:type="spellStart"/>
-      <w:r>
-        <w:t>Dockerizing</w:t>
-      </w:r>
-      <w:proofErr w:type="spellEnd"/>
-      <w:r>
-        <w:t xml:space="preserve"> React App with NodeJS Backend (tutorial) - </w:t>
+        <w:t xml:space="preserve">[4] B. Bachina, Dockerizing React App with NodeJS Backend (tutorial) - </w:t>
       </w:r>
       <w:hyperlink r:id="rId24" w:history="1">
         <w:r>
@@ -4671,15 +4487,7 @@
         </w:rPr>
       </w:pPr>
       <w:r>
-        <w:t xml:space="preserve">[8] </w:t>
-      </w:r>
-      <w:proofErr w:type="spellStart"/>
-      <w:r>
-        <w:t>Ninetail</w:t>
-      </w:r>
-      <w:proofErr w:type="spellEnd"/>
-      <w:r>
-        <w:t xml:space="preserve"> D&amp;D 5E Character Builder - </w:t>
+        <w:t xml:space="preserve">[8] Ninetail D&amp;D 5E Character Builder - </w:t>
       </w:r>
       <w:hyperlink r:id="rId28" w:history="1">
         <w:r>
@@ -4701,43 +4509,25 @@
           <w:color w:val="595959" w:themeColor="text1" w:themeTint="A6"/>
           <w:u w:val="none"/>
         </w:rPr>
-        <w:t>(last accessed 02/12/2020</w:t>
-      </w:r>
-      <w:r>
+        <w:t>(last accessed 02/12/2020)</w:t>
+      </w:r>
+    </w:p>
+    <w:p>
+      <w:pPr>
         <w:rPr>
           <w:rStyle w:val="Hyperlink"/>
           <w:color w:val="595959" w:themeColor="text1" w:themeTint="A6"/>
           <w:u w:val="none"/>
         </w:rPr>
-        <w:t>)</w:t>
-      </w:r>
-    </w:p>
-    <w:p>
-      <w:pPr>
+      </w:pPr>
+      <w:r>
         <w:rPr>
           <w:rStyle w:val="Hyperlink"/>
           <w:color w:val="595959" w:themeColor="text1" w:themeTint="A6"/>
           <w:u w:val="none"/>
         </w:rPr>
-      </w:pPr>
-      <w:r>
-        <w:rPr>
-          <w:rStyle w:val="Hyperlink"/>
-          <w:color w:val="595959" w:themeColor="text1" w:themeTint="A6"/>
-          <w:u w:val="none"/>
-        </w:rPr>
-        <w:t>[9] u/</w:t>
-      </w:r>
-      <w:proofErr w:type="spellStart"/>
-      <w:r>
-        <w:rPr>
-          <w:rStyle w:val="Hyperlink"/>
-          <w:color w:val="595959" w:themeColor="text1" w:themeTint="A6"/>
-          <w:u w:val="none"/>
-        </w:rPr>
-        <w:t>Mromson</w:t>
-      </w:r>
-      <w:proofErr w:type="spellEnd"/>
+        <w:t>[9] u/Mromson</w:t>
+      </w:r>
       <w:r>
         <w:rPr>
           <w:rStyle w:val="Hyperlink"/>
@@ -4746,10 +4536,11 @@
         </w:rPr>
         <w:t xml:space="preserve">, Automated Character Sheet for Stars Without Number - </w:t>
       </w:r>
-      <w:hyperlink r:id="rId29" w:history="1">
+      <w:hyperlink r:id="rId29" w:anchor="gid=2015211282" w:history="1">
         <w:r>
           <w:rPr>
             <w:rStyle w:val="Hyperlink"/>
+            <w:color w:val="FEB80A" w:themeColor="accent3"/>
             <w14:textFill>
               <w14:solidFill>
                 <w14:schemeClr w14:val="accent3">
@@ -4812,10 +4603,11 @@
         </w:rPr>
         <w:t xml:space="preserve">, Revised Edition Character Sheet - </w:t>
       </w:r>
-      <w:hyperlink r:id="rId30" w:history="1">
+      <w:hyperlink r:id="rId30" w:anchor="gid=584628805" w:history="1">
         <w:r>
           <w:rPr>
             <w:rStyle w:val="Hyperlink"/>
+            <w:color w:val="FEB80A" w:themeColor="accent3"/>
             <w14:textFill>
               <w14:solidFill>
                 <w14:schemeClr w14:val="accent3">

</xml_diff>